<commit_message>
Change Instruction for test
</commit_message>
<xml_diff>
--- a/src/main/resources/Instruction for test.docx
+++ b/src/main/resources/Instruction for test.docx
@@ -168,7 +168,7 @@
           <w:szCs w:val="28"/>
           <w:lang w:val="en-US"/>
         </w:rPr>
-        <w:t>Start Docker container with MySQL db.</w:t>
+        <w:t>Create DB at your MySQL Server, if needed change username and password in application properties.</w:t>
       </w:r>
     </w:p>
     <w:p>
@@ -192,6 +192,114 @@
         </w:rPr>
         <w:t>Start Java app.</w:t>
       </w:r>
+      <w:r>
+        <w:rPr>
+          <w:sz w:val="28"/>
+          <w:szCs w:val="28"/>
+          <w:lang w:val="en-US"/>
+        </w:rPr>
+        <w:t xml:space="preserve"> Some tables will be automatically generated.</w:t>
+      </w:r>
+    </w:p>
+    <w:p>
+      <w:pPr>
+        <w:pStyle w:val="a3"/>
+        <w:numPr>
+          <w:ilvl w:val="0"/>
+          <w:numId w:val="1"/>
+        </w:numPr>
+        <w:rPr>
+          <w:sz w:val="28"/>
+          <w:szCs w:val="28"/>
+          <w:lang w:val="en-US"/>
+        </w:rPr>
+      </w:pPr>
+      <w:r>
+        <w:rPr>
+          <w:sz w:val="28"/>
+          <w:szCs w:val="28"/>
+          <w:lang w:val="en-US"/>
+        </w:rPr>
+        <w:t xml:space="preserve">Stop Java app. Find </w:t>
+      </w:r>
+      <w:proofErr w:type="spellStart"/>
+      <w:r>
+        <w:rPr>
+          <w:sz w:val="28"/>
+          <w:szCs w:val="28"/>
+          <w:lang w:val="en-US"/>
+        </w:rPr>
+        <w:t>src</w:t>
+      </w:r>
+      <w:proofErr w:type="spellEnd"/>
+      <w:r>
+        <w:rPr>
+          <w:sz w:val="28"/>
+          <w:szCs w:val="28"/>
+          <w:lang w:val="en-US"/>
+        </w:rPr>
+        <w:t>/main/resources/</w:t>
+      </w:r>
+      <w:proofErr w:type="spellStart"/>
+      <w:r>
+        <w:rPr>
+          <w:sz w:val="28"/>
+          <w:szCs w:val="28"/>
+          <w:lang w:val="en-US"/>
+        </w:rPr>
+        <w:t>sqlScript.sql</w:t>
+      </w:r>
+      <w:proofErr w:type="spellEnd"/>
+      <w:r>
+        <w:rPr>
+          <w:sz w:val="28"/>
+          <w:szCs w:val="28"/>
+          <w:lang w:val="en-US"/>
+        </w:rPr>
+        <w:t xml:space="preserve"> and do </w:t>
+      </w:r>
+      <w:proofErr w:type="gramStart"/>
+      <w:r>
+        <w:rPr>
+          <w:sz w:val="28"/>
+          <w:szCs w:val="28"/>
+          <w:lang w:val="en-US"/>
+        </w:rPr>
+        <w:t>this scripts</w:t>
+      </w:r>
+      <w:proofErr w:type="gramEnd"/>
+      <w:r>
+        <w:rPr>
+          <w:sz w:val="28"/>
+          <w:szCs w:val="28"/>
+          <w:lang w:val="en-US"/>
+        </w:rPr>
+        <w:t xml:space="preserve"> in created DB.</w:t>
+      </w:r>
+    </w:p>
+    <w:p>
+      <w:pPr>
+        <w:pStyle w:val="a3"/>
+        <w:numPr>
+          <w:ilvl w:val="0"/>
+          <w:numId w:val="1"/>
+        </w:numPr>
+        <w:rPr>
+          <w:sz w:val="28"/>
+          <w:szCs w:val="28"/>
+          <w:lang w:val="en-US"/>
+        </w:rPr>
+      </w:pPr>
+      <w:r>
+        <w:rPr>
+          <w:sz w:val="28"/>
+          <w:szCs w:val="28"/>
+          <w:lang w:val="en-US"/>
+        </w:rPr>
+        <w:t>Start Java app.</w:t>
+      </w:r>
+      <w:bookmarkStart w:id="0" w:name="_GoBack"/>
+      <w:bookmarkEnd w:id="0"/>
     </w:p>
     <w:p>
       <w:pPr>
@@ -868,6 +976,7 @@
           <w:szCs w:val="28"/>
           <w:lang w:val="en-US"/>
         </w:rPr>
+        <w:lastRenderedPageBreak/>
         <w:t>In Postman:</w:t>
       </w:r>
     </w:p>
@@ -999,7 +1108,6 @@
           <w:szCs w:val="28"/>
           <w:lang w:val="en-US"/>
         </w:rPr>
-        <w:lastRenderedPageBreak/>
         <w:t>}</w:t>
       </w:r>
     </w:p>
@@ -1790,6 +1898,7 @@
           <w:szCs w:val="28"/>
           <w:lang w:val="en-US"/>
         </w:rPr>
+        <w:lastRenderedPageBreak/>
         <w:t>I</w:t>
       </w:r>
       <w:r>
@@ -1862,8 +1971,6 @@
           <w:lang w:val="en-US"/>
         </w:rPr>
       </w:pPr>
-      <w:bookmarkStart w:id="0" w:name="_GoBack"/>
-      <w:bookmarkEnd w:id="0"/>
     </w:p>
     <w:sectPr>
       <w:pgSz w:w="11906" w:h="16838"/>

</xml_diff>